<commit_message>
final commit :) - final update
</commit_message>
<xml_diff>
--- a/KOT Documentation.docx
+++ b/KOT Documentation.docx
@@ -7,8 +7,6 @@
         <w:spacing w:after="0"/>
       </w:pPr>
       <w:bookmarkStart w:id="0" w:name="_Hlk30448655"/>
-      <w:bookmarkStart w:id="1" w:name="_GoBack"/>
-      <w:bookmarkEnd w:id="1"/>
     </w:p>
     <w:sdt>
       <w:sdtPr>
@@ -819,7 +817,73 @@
                                         <w:sz w:val="20"/>
                                         <w:szCs w:val="20"/>
                                       </w:rPr>
-                                      <w:t>Developers: Chris Vennel, Gerardo Faia, Keith Aubin, Lakshmi Maguluri, Shubhra Mahey, Taiwo Oyesanmi</w:t>
+                                      <w:t xml:space="preserve">Developers: </w:t>
+                                    </w:r>
+                                    <w:r>
+                                      <w:rPr>
+                                        <w:b/>
+                                        <w:bCs/>
+                                        <w:noProof/>
+                                        <w:color w:val="44546A" w:themeColor="text2"/>
+                                        <w:sz w:val="20"/>
+                                        <w:szCs w:val="20"/>
+                                      </w:rPr>
+                                      <w:t xml:space="preserve">Cameron Baffuto, </w:t>
+                                    </w:r>
+                                    <w:r>
+                                      <w:rPr>
+                                        <w:b/>
+                                        <w:bCs/>
+                                        <w:noProof/>
+                                        <w:color w:val="44546A" w:themeColor="text2"/>
+                                        <w:sz w:val="20"/>
+                                        <w:szCs w:val="20"/>
+                                      </w:rPr>
+                                      <w:t xml:space="preserve">Chris Vennel, </w:t>
+                                    </w:r>
+                                    <w:r>
+                                      <w:rPr>
+                                        <w:b/>
+                                        <w:bCs/>
+                                        <w:noProof/>
+                                        <w:color w:val="44546A" w:themeColor="text2"/>
+                                        <w:sz w:val="20"/>
+                                        <w:szCs w:val="20"/>
+                                      </w:rPr>
+                                      <w:t xml:space="preserve">Derek McCammond, </w:t>
+                                    </w:r>
+                                    <w:r>
+                                      <w:rPr>
+                                        <w:b/>
+                                        <w:bCs/>
+                                        <w:noProof/>
+                                        <w:color w:val="44546A" w:themeColor="text2"/>
+                                        <w:sz w:val="20"/>
+                                        <w:szCs w:val="20"/>
+                                      </w:rPr>
+                                      <w:t xml:space="preserve">Gerardo Faia, Keith Aubin, Lakshmi Maguluri, </w:t>
+                                    </w:r>
+                                    <w:r>
+                                      <w:rPr>
+                                        <w:b/>
+                                        <w:bCs/>
+                                        <w:noProof/>
+                                        <w:color w:val="44546A" w:themeColor="text2"/>
+                                        <w:sz w:val="20"/>
+                                        <w:szCs w:val="20"/>
+                                      </w:rPr>
+                                      <w:t xml:space="preserve">Samridh Prasad, </w:t>
+                                    </w:r>
+                                    <w:r>
+                                      <w:rPr>
+                                        <w:b/>
+                                        <w:bCs/>
+                                        <w:noProof/>
+                                        <w:color w:val="44546A" w:themeColor="text2"/>
+                                        <w:sz w:val="20"/>
+                                        <w:szCs w:val="20"/>
+                                      </w:rPr>
+                                      <w:t>Shubhra Mahey, Taiwo Oyesanmi</w:t>
                                     </w:r>
                                   </w:sdtContent>
                                 </w:sdt>
@@ -846,7 +910,11 @@
               </mc:Choice>
               <mc:Fallback>
                 <w:pict>
-                  <v:shape w14:anchorId="5983BC18" id="Text Box 465" o:spid="_x0000_s1029" type="#_x0000_t202" style="position:absolute;margin-left:266.25pt;margin-top:504.75pt;width:240pt;height:40.65pt;z-index:251664384;visibility:visible;mso-wrap-style:square;mso-width-percent:0;mso-height-percent:0;mso-wrap-distance-left:9pt;mso-wrap-distance-top:0;mso-wrap-distance-right:9pt;mso-wrap-distance-bottom:0;mso-position-horizontal:absolute;mso-position-horizontal-relative:page;mso-position-vertical:absolute;mso-position-vertical-relative:page;mso-width-percent:0;mso-height-percent:0;mso-width-relative:page;mso-height-relative:margin;v-text-anchor:bottom" o:gfxdata="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" filled="f" stroked="f" strokeweight=".5pt">
+                  <v:shapetype w14:anchorId="5983BC18" id="_x0000_t202" coordsize="21600,21600" o:spt="202" path="m,l,21600r21600,l21600,xe">
+                    <v:stroke joinstyle="miter"/>
+                    <v:path gradientshapeok="t" o:connecttype="rect"/>
+                  </v:shapetype>
+                  <v:shape id="Text Box 465" o:spid="_x0000_s1029" type="#_x0000_t202" style="position:absolute;margin-left:266.25pt;margin-top:504.75pt;width:240pt;height:40.65pt;z-index:251664384;visibility:visible;mso-wrap-style:square;mso-width-percent:0;mso-height-percent:0;mso-wrap-distance-left:9pt;mso-wrap-distance-top:0;mso-wrap-distance-right:9pt;mso-wrap-distance-bottom:0;mso-position-horizontal:absolute;mso-position-horizontal-relative:page;mso-position-vertical:absolute;mso-position-vertical-relative:page;mso-width-percent:0;mso-height-percent:0;mso-width-relative:page;mso-height-relative:margin;v-text-anchor:bottom" o:gfxdata="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" filled="f" stroked="f" strokeweight=".5pt">
                     <v:textbox>
                       <w:txbxContent>
                         <w:p>
@@ -872,6 +940,7 @@
                               <w:dataBinding w:prefixMappings="xmlns:ns0='http://schemas.openxmlformats.org/package/2006/metadata/core-properties' xmlns:ns1='http://purl.org/dc/elements/1.1/'" w:xpath="/ns0:coreProperties[1]/ns1:creator[1]" w:storeItemID="{6C3C8BC8-F283-45AE-878A-BAB7291924A1}"/>
                               <w:text/>
                             </w:sdtPr>
+                            <w:sdtEndPr/>
                             <w:sdtContent>
                               <w:r>
                                 <w:rPr>
@@ -882,7 +951,73 @@
                                   <w:sz w:val="20"/>
                                   <w:szCs w:val="20"/>
                                 </w:rPr>
-                                <w:t>Developers: Chris Vennel, Gerardo Faia, Keith Aubin, Lakshmi Maguluri, Shubhra Mahey, Taiwo Oyesanmi</w:t>
+                                <w:t xml:space="preserve">Developers: </w:t>
+                              </w:r>
+                              <w:r>
+                                <w:rPr>
+                                  <w:b/>
+                                  <w:bCs/>
+                                  <w:noProof/>
+                                  <w:color w:val="44546A" w:themeColor="text2"/>
+                                  <w:sz w:val="20"/>
+                                  <w:szCs w:val="20"/>
+                                </w:rPr>
+                                <w:t xml:space="preserve">Cameron Baffuto, </w:t>
+                              </w:r>
+                              <w:r>
+                                <w:rPr>
+                                  <w:b/>
+                                  <w:bCs/>
+                                  <w:noProof/>
+                                  <w:color w:val="44546A" w:themeColor="text2"/>
+                                  <w:sz w:val="20"/>
+                                  <w:szCs w:val="20"/>
+                                </w:rPr>
+                                <w:t xml:space="preserve">Chris Vennel, </w:t>
+                              </w:r>
+                              <w:r>
+                                <w:rPr>
+                                  <w:b/>
+                                  <w:bCs/>
+                                  <w:noProof/>
+                                  <w:color w:val="44546A" w:themeColor="text2"/>
+                                  <w:sz w:val="20"/>
+                                  <w:szCs w:val="20"/>
+                                </w:rPr>
+                                <w:t xml:space="preserve">Derek McCammond, </w:t>
+                              </w:r>
+                              <w:r>
+                                <w:rPr>
+                                  <w:b/>
+                                  <w:bCs/>
+                                  <w:noProof/>
+                                  <w:color w:val="44546A" w:themeColor="text2"/>
+                                  <w:sz w:val="20"/>
+                                  <w:szCs w:val="20"/>
+                                </w:rPr>
+                                <w:t xml:space="preserve">Gerardo Faia, Keith Aubin, Lakshmi Maguluri, </w:t>
+                              </w:r>
+                              <w:r>
+                                <w:rPr>
+                                  <w:b/>
+                                  <w:bCs/>
+                                  <w:noProof/>
+                                  <w:color w:val="44546A" w:themeColor="text2"/>
+                                  <w:sz w:val="20"/>
+                                  <w:szCs w:val="20"/>
+                                </w:rPr>
+                                <w:t xml:space="preserve">Samridh Prasad, </w:t>
+                              </w:r>
+                              <w:r>
+                                <w:rPr>
+                                  <w:b/>
+                                  <w:bCs/>
+                                  <w:noProof/>
+                                  <w:color w:val="44546A" w:themeColor="text2"/>
+                                  <w:sz w:val="20"/>
+                                  <w:szCs w:val="20"/>
+                                </w:rPr>
+                                <w:t>Shubhra Mahey, Taiwo Oyesanmi</w:t>
                               </w:r>
                             </w:sdtContent>
                           </w:sdt>
@@ -2875,7 +3010,7 @@
           <w:szCs w:val="28"/>
         </w:rPr>
       </w:pPr>
-      <w:bookmarkStart w:id="2" w:name="_Toc34852843"/>
+      <w:bookmarkStart w:id="1" w:name="_Toc34852843"/>
       <w:r>
         <w:rPr>
           <w:rFonts w:ascii="Calibri" w:eastAsia="Calibri" w:hAnsi="Calibri" w:cs="Calibri"/>
@@ -2885,7 +3020,7 @@
         </w:rPr>
         <w:t>Introduction and Background</w:t>
       </w:r>
-      <w:bookmarkEnd w:id="2"/>
+      <w:bookmarkEnd w:id="1"/>
     </w:p>
     <w:p>
       <w:pPr>
@@ -3057,7 +3192,7 @@
           <w:szCs w:val="28"/>
         </w:rPr>
       </w:pPr>
-      <w:bookmarkStart w:id="3" w:name="_Toc34852844"/>
+      <w:bookmarkStart w:id="2" w:name="_Toc34852844"/>
       <w:r>
         <w:rPr>
           <w:rFonts w:ascii="Calibri" w:eastAsia="Calibri" w:hAnsi="Calibri" w:cs="Calibri"/>
@@ -3067,7 +3202,7 @@
         </w:rPr>
         <w:t>Architecture</w:t>
       </w:r>
-      <w:bookmarkEnd w:id="3"/>
+      <w:bookmarkEnd w:id="2"/>
     </w:p>
     <w:p>
       <w:pPr>
@@ -3244,7 +3379,7 @@
         <w:tab/>
         <w:t xml:space="preserve">      </w:t>
       </w:r>
-      <w:bookmarkStart w:id="4" w:name="_Toc34852845"/>
+      <w:bookmarkStart w:id="3" w:name="_Toc34852845"/>
       <w:r>
         <w:rPr>
           <w:rStyle w:val="IntenseEmphasis"/>
@@ -3272,7 +3407,7 @@
         </w:rPr>
         <w:t>Game Architecture</w:t>
       </w:r>
-      <w:bookmarkEnd w:id="4"/>
+      <w:bookmarkEnd w:id="3"/>
     </w:p>
     <w:p/>
     <w:p>
@@ -3290,7 +3425,7 @@
           <w:szCs w:val="28"/>
         </w:rPr>
       </w:pPr>
-      <w:bookmarkStart w:id="5" w:name="_Toc34852846"/>
+      <w:bookmarkStart w:id="4" w:name="_Toc34852846"/>
       <w:r>
         <w:rPr>
           <w:rFonts w:ascii="Calibri" w:eastAsia="Calibri" w:hAnsi="Calibri" w:cs="Calibri"/>
@@ -3301,7 +3436,7 @@
         <w:lastRenderedPageBreak/>
         <w:t>Database Model</w:t>
       </w:r>
-      <w:bookmarkEnd w:id="5"/>
+      <w:bookmarkEnd w:id="4"/>
     </w:p>
     <w:p>
       <w:pPr>
@@ -3567,7 +3702,7 @@
         </w:rPr>
         <w:tab/>
       </w:r>
-      <w:bookmarkStart w:id="6" w:name="_Toc34852847"/>
+      <w:bookmarkStart w:id="5" w:name="_Toc34852847"/>
       <w:r>
         <w:rPr>
           <w:rStyle w:val="IntenseEmphasis"/>
@@ -3613,7 +3748,7 @@
         </w:rPr>
         <w:t>Game database model</w:t>
       </w:r>
-      <w:bookmarkEnd w:id="6"/>
+      <w:bookmarkEnd w:id="5"/>
     </w:p>
     <w:p/>
     <w:p>
@@ -3631,9 +3766,9 @@
           <w:szCs w:val="28"/>
         </w:rPr>
       </w:pPr>
-      <w:bookmarkStart w:id="7" w:name="_gqta9et4v6e6"/>
-      <w:bookmarkStart w:id="8" w:name="_Toc34852848"/>
-      <w:bookmarkEnd w:id="7"/>
+      <w:bookmarkStart w:id="6" w:name="_gqta9et4v6e6"/>
+      <w:bookmarkStart w:id="7" w:name="_Toc34852848"/>
+      <w:bookmarkEnd w:id="6"/>
       <w:r>
         <w:rPr>
           <w:rFonts w:ascii="Calibri" w:eastAsia="Calibri" w:hAnsi="Calibri" w:cs="Calibri"/>
@@ -3644,7 +3779,7 @@
         <w:lastRenderedPageBreak/>
         <w:t>Tools Leveraged</w:t>
       </w:r>
-      <w:bookmarkEnd w:id="8"/>
+      <w:bookmarkEnd w:id="7"/>
     </w:p>
     <w:p>
       <w:pPr>
@@ -3686,7 +3821,7 @@
           <w:szCs w:val="28"/>
         </w:rPr>
       </w:pPr>
-      <w:bookmarkStart w:id="9" w:name="_Toc34852849"/>
+      <w:bookmarkStart w:id="8" w:name="_Toc34852849"/>
       <w:r>
         <w:rPr>
           <w:rFonts w:ascii="Calibri" w:eastAsia="Calibri" w:hAnsi="Calibri" w:cs="Calibri"/>
@@ -3696,7 +3831,7 @@
         </w:rPr>
         <w:t>Setup</w:t>
       </w:r>
-      <w:bookmarkEnd w:id="9"/>
+      <w:bookmarkEnd w:id="8"/>
     </w:p>
     <w:p>
       <w:pPr>
@@ -3754,7 +3889,7 @@
           <w:szCs w:val="28"/>
         </w:rPr>
       </w:pPr>
-      <w:bookmarkStart w:id="10" w:name="_Toc34852850"/>
+      <w:bookmarkStart w:id="9" w:name="_Toc34852850"/>
       <w:r>
         <w:rPr>
           <w:rFonts w:ascii="Calibri" w:eastAsia="Calibri" w:hAnsi="Calibri" w:cs="Calibri"/>
@@ -3764,7 +3899,7 @@
         </w:rPr>
         <w:t>Sample Game Play</w:t>
       </w:r>
-      <w:bookmarkEnd w:id="10"/>
+      <w:bookmarkEnd w:id="9"/>
       <w:r>
         <w:rPr>
           <w:rFonts w:ascii="Calibri" w:eastAsia="Calibri" w:hAnsi="Calibri" w:cs="Calibri"/>
@@ -3841,7 +3976,7 @@
           <w:rStyle w:val="IntenseEmphasis"/>
         </w:rPr>
       </w:pPr>
-      <w:bookmarkStart w:id="11" w:name="_Toc34852851"/>
+      <w:bookmarkStart w:id="10" w:name="_Toc34852851"/>
       <w:r>
         <w:rPr>
           <w:rStyle w:val="IntenseEmphasis"/>
@@ -3866,7 +4001,7 @@
         </w:rPr>
         <w:t>- Game start Page</w:t>
       </w:r>
-      <w:bookmarkEnd w:id="11"/>
+      <w:bookmarkEnd w:id="10"/>
     </w:p>
     <w:p/>
     <w:p>
@@ -3917,7 +4052,7 @@
         <w:pStyle w:val="Heading3"/>
         <w:ind w:left="1440" w:firstLine="720"/>
       </w:pPr>
-      <w:bookmarkStart w:id="12" w:name="_Toc34852852"/>
+      <w:bookmarkStart w:id="11" w:name="_Toc34852852"/>
       <w:r>
         <w:rPr>
           <w:rStyle w:val="IntenseEmphasis"/>
@@ -3942,7 +4077,7 @@
         </w:rPr>
         <w:t>- Connect DB Browser for SQLite tool</w:t>
       </w:r>
-      <w:bookmarkEnd w:id="12"/>
+      <w:bookmarkEnd w:id="11"/>
     </w:p>
     <w:p/>
     <w:p>
@@ -3992,7 +4127,7 @@
         <w:pStyle w:val="Heading3"/>
         <w:ind w:left="1440"/>
       </w:pPr>
-      <w:bookmarkStart w:id="13" w:name="_Toc34852853"/>
+      <w:bookmarkStart w:id="12" w:name="_Toc34852853"/>
       <w:r>
         <w:rPr>
           <w:rStyle w:val="IntenseEmphasis"/>
@@ -4023,7 +4158,7 @@
         </w:rPr>
         <w:t xml:space="preserve"> (game_*)</w:t>
       </w:r>
-      <w:bookmarkEnd w:id="13"/>
+      <w:bookmarkEnd w:id="12"/>
     </w:p>
     <w:p/>
     <w:p>
@@ -4074,7 +4209,7 @@
         <w:pStyle w:val="Heading3"/>
         <w:ind w:left="2880" w:firstLine="720"/>
       </w:pPr>
-      <w:bookmarkStart w:id="14" w:name="_Toc34852854"/>
+      <w:bookmarkStart w:id="13" w:name="_Toc34852854"/>
       <w:r>
         <w:rPr>
           <w:rStyle w:val="IntenseEmphasis"/>
@@ -4099,7 +4234,7 @@
         </w:rPr>
         <w:t>– Create first User</w:t>
       </w:r>
-      <w:bookmarkEnd w:id="14"/>
+      <w:bookmarkEnd w:id="13"/>
     </w:p>
     <w:p/>
     <w:p>
@@ -4149,7 +4284,7 @@
         <w:pStyle w:val="Heading3"/>
         <w:ind w:left="2160" w:firstLine="720"/>
       </w:pPr>
-      <w:bookmarkStart w:id="15" w:name="_Toc34852855"/>
+      <w:bookmarkStart w:id="14" w:name="_Toc34852855"/>
       <w:r>
         <w:rPr>
           <w:rStyle w:val="IntenseEmphasis"/>
@@ -4186,7 +4321,7 @@
         </w:rPr>
         <w:t>User to Room Enter Room</w:t>
       </w:r>
-      <w:bookmarkEnd w:id="15"/>
+      <w:bookmarkEnd w:id="14"/>
     </w:p>
     <w:p/>
     <w:p>
@@ -4237,7 +4372,7 @@
         <w:pStyle w:val="Heading3"/>
         <w:ind w:left="2160" w:firstLine="720"/>
       </w:pPr>
-      <w:bookmarkStart w:id="16" w:name="_Toc34852856"/>
+      <w:bookmarkStart w:id="15" w:name="_Toc34852856"/>
       <w:r>
         <w:rPr>
           <w:rStyle w:val="IntenseEmphasis"/>
@@ -4262,7 +4397,7 @@
         </w:rPr>
         <w:t>– Game is opens in Room with Player</w:t>
       </w:r>
-      <w:bookmarkEnd w:id="16"/>
+      <w:bookmarkEnd w:id="15"/>
     </w:p>
     <w:p/>
     <w:p>
@@ -4312,7 +4447,7 @@
         <w:pStyle w:val="Heading3"/>
         <w:ind w:left="1440" w:firstLine="720"/>
       </w:pPr>
-      <w:bookmarkStart w:id="17" w:name="_Toc34852857"/>
+      <w:bookmarkStart w:id="16" w:name="_Toc34852857"/>
       <w:r>
         <w:rPr>
           <w:rStyle w:val="IntenseEmphasis"/>
@@ -4343,7 +4478,7 @@
         </w:rPr>
         <w:t xml:space="preserve"> (game-game)</w:t>
       </w:r>
-      <w:bookmarkEnd w:id="17"/>
+      <w:bookmarkEnd w:id="16"/>
     </w:p>
     <w:p/>
     <w:p>
@@ -4394,7 +4529,7 @@
         <w:pStyle w:val="Heading3"/>
         <w:ind w:left="1440" w:firstLine="720"/>
       </w:pPr>
-      <w:bookmarkStart w:id="18" w:name="_Toc34852858"/>
+      <w:bookmarkStart w:id="17" w:name="_Toc34852858"/>
       <w:r>
         <w:rPr>
           <w:rStyle w:val="IntenseEmphasis"/>
@@ -4411,9 +4546,23 @@
         <w:rPr>
           <w:rStyle w:val="IntenseEmphasis"/>
         </w:rPr>
-        <w:t xml:space="preserve"> (game_user)</w:t>
-      </w:r>
-      <w:bookmarkEnd w:id="18"/>
+        <w:t xml:space="preserve"> (</w:t>
+      </w:r>
+      <w:proofErr w:type="spellStart"/>
+      <w:r>
+        <w:rPr>
+          <w:rStyle w:val="IntenseEmphasis"/>
+        </w:rPr>
+        <w:t>game_user</w:t>
+      </w:r>
+      <w:proofErr w:type="spellEnd"/>
+      <w:r>
+        <w:rPr>
+          <w:rStyle w:val="IntenseEmphasis"/>
+        </w:rPr>
+        <w:t>)</w:t>
+      </w:r>
+      <w:bookmarkEnd w:id="17"/>
     </w:p>
     <w:p/>
     <w:p/>
@@ -4464,7 +4613,7 @@
         <w:pStyle w:val="Heading3"/>
         <w:ind w:left="2880" w:firstLine="720"/>
       </w:pPr>
-      <w:bookmarkStart w:id="19" w:name="_Toc34852859"/>
+      <w:bookmarkStart w:id="18" w:name="_Toc34852859"/>
       <w:r>
         <w:rPr>
           <w:rStyle w:val="IntenseEmphasis"/>
@@ -4489,7 +4638,7 @@
         </w:rPr>
         <w:t>– Create second User</w:t>
       </w:r>
-      <w:bookmarkEnd w:id="19"/>
+      <w:bookmarkEnd w:id="18"/>
     </w:p>
     <w:p/>
     <w:p>
@@ -4540,7 +4689,7 @@
         <w:pStyle w:val="Heading3"/>
         <w:ind w:left="1440" w:firstLine="720"/>
       </w:pPr>
-      <w:bookmarkStart w:id="20" w:name="_Toc34852860"/>
+      <w:bookmarkStart w:id="19" w:name="_Toc34852860"/>
       <w:r>
         <w:rPr>
           <w:rStyle w:val="IntenseEmphasis"/>
@@ -4565,7 +4714,7 @@
         </w:rPr>
         <w:t>– Add second User to Room Enter Room</w:t>
       </w:r>
-      <w:bookmarkEnd w:id="20"/>
+      <w:bookmarkEnd w:id="19"/>
     </w:p>
     <w:p/>
     <w:p>
@@ -4618,7 +4767,7 @@
           <w:rStyle w:val="IntenseEmphasis"/>
         </w:rPr>
       </w:pPr>
-      <w:bookmarkStart w:id="21" w:name="_Toc34852861"/>
+      <w:bookmarkStart w:id="20" w:name="_Toc34852861"/>
       <w:r>
         <w:rPr>
           <w:rStyle w:val="IntenseEmphasis"/>
@@ -4629,9 +4778,23 @@
         <w:rPr>
           <w:rStyle w:val="IntenseEmphasis"/>
         </w:rPr>
-        <w:t>13 – second User is shown in the database (game_user)</w:t>
-      </w:r>
-      <w:bookmarkEnd w:id="21"/>
+        <w:t>13 – second User is shown in the database (</w:t>
+      </w:r>
+      <w:proofErr w:type="spellStart"/>
+      <w:r>
+        <w:rPr>
+          <w:rStyle w:val="IntenseEmphasis"/>
+        </w:rPr>
+        <w:t>game_user</w:t>
+      </w:r>
+      <w:proofErr w:type="spellEnd"/>
+      <w:r>
+        <w:rPr>
+          <w:rStyle w:val="IntenseEmphasis"/>
+        </w:rPr>
+        <w:t>)</w:t>
+      </w:r>
+      <w:bookmarkEnd w:id="20"/>
     </w:p>
     <w:p>
       <w:pPr>
@@ -4696,7 +4859,7 @@
         <w:pStyle w:val="Heading3"/>
         <w:ind w:left="2880" w:firstLine="720"/>
       </w:pPr>
-      <w:bookmarkStart w:id="22" w:name="_Toc34852862"/>
+      <w:bookmarkStart w:id="21" w:name="_Toc34852862"/>
       <w:r>
         <w:rPr>
           <w:rStyle w:val="IntenseEmphasis"/>
@@ -4709,7 +4872,7 @@
         </w:rPr>
         <w:t>14 – Game starts</w:t>
       </w:r>
-      <w:bookmarkEnd w:id="22"/>
+      <w:bookmarkEnd w:id="21"/>
       <w:r>
         <w:rPr>
           <w:rStyle w:val="IntenseEmphasis"/>
@@ -4765,7 +4928,7 @@
         <w:pStyle w:val="Heading3"/>
         <w:ind w:left="2880" w:firstLine="720"/>
       </w:pPr>
-      <w:bookmarkStart w:id="23" w:name="_Toc34852863"/>
+      <w:bookmarkStart w:id="22" w:name="_Toc34852863"/>
       <w:r>
         <w:rPr>
           <w:rStyle w:val="IntenseEmphasis"/>
@@ -4778,7 +4941,7 @@
         </w:rPr>
         <w:t>15 – Roll Dice</w:t>
       </w:r>
-      <w:bookmarkEnd w:id="23"/>
+      <w:bookmarkEnd w:id="22"/>
       <w:r>
         <w:rPr>
           <w:rStyle w:val="IntenseEmphasis"/>
@@ -4835,7 +4998,7 @@
         <w:pStyle w:val="Heading3"/>
         <w:ind w:left="1440" w:firstLine="720"/>
       </w:pPr>
-      <w:bookmarkStart w:id="24" w:name="_Toc34852864"/>
+      <w:bookmarkStart w:id="23" w:name="_Toc34852864"/>
       <w:r>
         <w:rPr>
           <w:rStyle w:val="IntenseEmphasis"/>
@@ -4846,9 +5009,23 @@
         <w:rPr>
           <w:rStyle w:val="IntenseEmphasis"/>
         </w:rPr>
-        <w:t>16 – Confirm Dice Roll in database (game_dice)</w:t>
-      </w:r>
-      <w:bookmarkEnd w:id="24"/>
+        <w:t>16 – Confirm Dice Roll in database (</w:t>
+      </w:r>
+      <w:proofErr w:type="spellStart"/>
+      <w:r>
+        <w:rPr>
+          <w:rStyle w:val="IntenseEmphasis"/>
+        </w:rPr>
+        <w:t>game_dice</w:t>
+      </w:r>
+      <w:proofErr w:type="spellEnd"/>
+      <w:r>
+        <w:rPr>
+          <w:rStyle w:val="IntenseEmphasis"/>
+        </w:rPr>
+        <w:t>)</w:t>
+      </w:r>
+      <w:bookmarkEnd w:id="23"/>
     </w:p>
     <w:p/>
     <w:p>
@@ -4901,7 +5078,7 @@
           <w:rStyle w:val="IntenseEmphasis"/>
         </w:rPr>
       </w:pPr>
-      <w:bookmarkStart w:id="25" w:name="_Toc34852865"/>
+      <w:bookmarkStart w:id="24" w:name="_Toc34852865"/>
       <w:r>
         <w:rPr>
           <w:rStyle w:val="IntenseEmphasis"/>
@@ -4914,7 +5091,7 @@
         </w:rPr>
         <w:t>17 – Sweep Store</w:t>
       </w:r>
-      <w:bookmarkEnd w:id="25"/>
+      <w:bookmarkEnd w:id="24"/>
       <w:r>
         <w:rPr>
           <w:rStyle w:val="IntenseEmphasis"/>
@@ -4974,7 +5151,7 @@
           <w:rStyle w:val="IntenseEmphasis"/>
         </w:rPr>
       </w:pPr>
-      <w:bookmarkStart w:id="26" w:name="_Toc34852866"/>
+      <w:bookmarkStart w:id="25" w:name="_Toc34852866"/>
       <w:r>
         <w:rPr>
           <w:rStyle w:val="IntenseEmphasis"/>
@@ -4985,9 +5162,23 @@
         <w:rPr>
           <w:rStyle w:val="IntenseEmphasis"/>
         </w:rPr>
-        <w:t>18 – Confirm store sweep in database (game_play)</w:t>
-      </w:r>
-      <w:bookmarkEnd w:id="26"/>
+        <w:t>18 – Confirm store sweep in database (</w:t>
+      </w:r>
+      <w:proofErr w:type="spellStart"/>
+      <w:r>
+        <w:rPr>
+          <w:rStyle w:val="IntenseEmphasis"/>
+        </w:rPr>
+        <w:t>game_play</w:t>
+      </w:r>
+      <w:proofErr w:type="spellEnd"/>
+      <w:r>
+        <w:rPr>
+          <w:rStyle w:val="IntenseEmphasis"/>
+        </w:rPr>
+        <w:t>)</w:t>
+      </w:r>
+      <w:bookmarkEnd w:id="25"/>
     </w:p>
     <w:p/>
     <w:p>
@@ -5005,9 +5196,9 @@
           <w:szCs w:val="28"/>
         </w:rPr>
       </w:pPr>
-      <w:bookmarkStart w:id="27" w:name="_30j0zll"/>
-      <w:bookmarkStart w:id="28" w:name="_Toc34852867"/>
-      <w:bookmarkEnd w:id="27"/>
+      <w:bookmarkStart w:id="26" w:name="_30j0zll"/>
+      <w:bookmarkStart w:id="27" w:name="_Toc34852867"/>
+      <w:bookmarkEnd w:id="26"/>
       <w:r>
         <w:rPr>
           <w:rFonts w:ascii="Calibri" w:eastAsia="Calibri" w:hAnsi="Calibri" w:cs="Calibri"/>
@@ -5026,7 +5217,7 @@
         </w:rPr>
         <w:t>References</w:t>
       </w:r>
-      <w:bookmarkEnd w:id="28"/>
+      <w:bookmarkEnd w:id="27"/>
     </w:p>
     <w:p/>
     <w:p>
@@ -7299,7 +7490,7 @@
 </file>
 
 <file path=customXml/itemProps2.xml><?xml version="1.0" encoding="utf-8"?>
-<ds:datastoreItem xmlns:ds="http://schemas.openxmlformats.org/officeDocument/2006/customXml" ds:itemID="{7DBD1B08-EAF5-473B-AD2C-307037F770A0}">
+<ds:datastoreItem xmlns:ds="http://schemas.openxmlformats.org/officeDocument/2006/customXml" ds:itemID="{A17F4B1E-08D6-438C-BA48-992DCC0EAC5B}">
   <ds:schemaRefs>
     <ds:schemaRef ds:uri="http://schemas.openxmlformats.org/officeDocument/2006/bibliography"/>
   </ds:schemaRefs>

</xml_diff>